<commit_message>
modif detailcicuit + css erreurs
</commit_message>
<xml_diff>
--- a/Projet cinémas de quartier.docx
+++ b/Projet cinémas de quartier.docx
@@ -268,6 +268,94 @@
           <w:szCs w:val="24"/>
         </w:rPr>
         <w:t>Un onglet donnera les tarifs du cinéma.</w:t>
+      </w:r>
+    </w:p>
+    <w:p>
+      <w:pPr>
+        <w:rPr>
+          <w:sz w:val="24"/>
+          <w:szCs w:val="24"/>
+        </w:rPr>
+      </w:pPr>
+      <w:r>
+        <w:rPr>
+          <w:sz w:val="24"/>
+          <w:szCs w:val="24"/>
+        </w:rPr>
+        <w:t>Un onglet permettra de s’inscrire à la new</w:t>
+      </w:r>
+      <w:r>
+        <w:rPr>
+          <w:sz w:val="24"/>
+          <w:szCs w:val="24"/>
+        </w:rPr>
+        <w:t>s</w:t>
+      </w:r>
+      <w:bookmarkStart w:id="0" w:name="_GoBack"/>
+      <w:bookmarkEnd w:id="0"/>
+      <w:r>
+        <w:rPr>
+          <w:sz w:val="24"/>
+          <w:szCs w:val="24"/>
+        </w:rPr>
+        <w:t xml:space="preserve"> </w:t>
+      </w:r>
+      <w:proofErr w:type="spellStart"/>
+      <w:r>
+        <w:rPr>
+          <w:sz w:val="24"/>
+          <w:szCs w:val="24"/>
+        </w:rPr>
+        <w:t>letter</w:t>
+      </w:r>
+      <w:proofErr w:type="spellEnd"/>
+      <w:r>
+        <w:rPr>
+          <w:sz w:val="24"/>
+          <w:szCs w:val="24"/>
+        </w:rPr>
+        <w:t xml:space="preserve"> du cinéma : nom, </w:t>
+      </w:r>
+      <w:proofErr w:type="spellStart"/>
+      <w:r>
+        <w:rPr>
+          <w:sz w:val="24"/>
+          <w:szCs w:val="24"/>
+        </w:rPr>
+        <w:t>prénom</w:t>
+      </w:r>
+      <w:proofErr w:type="gramStart"/>
+      <w:r>
+        <w:rPr>
+          <w:sz w:val="24"/>
+          <w:szCs w:val="24"/>
+        </w:rPr>
+        <w:t>,adresse</w:t>
+      </w:r>
+      <w:proofErr w:type="spellEnd"/>
+      <w:proofErr w:type="gramEnd"/>
+      <w:r>
+        <w:rPr>
+          <w:sz w:val="24"/>
+          <w:szCs w:val="24"/>
+        </w:rPr>
+        <w:t xml:space="preserve"> (</w:t>
+      </w:r>
+      <w:proofErr w:type="spellStart"/>
+      <w:r>
+        <w:rPr>
+          <w:sz w:val="24"/>
+          <w:szCs w:val="24"/>
+        </w:rPr>
+        <w:t>num</w:t>
+      </w:r>
+      <w:proofErr w:type="spellEnd"/>
+      <w:r>
+        <w:rPr>
+          <w:sz w:val="24"/>
+          <w:szCs w:val="24"/>
+        </w:rPr>
+        <w:t xml:space="preserve"> rue, rue, code postal, ville), adresse mail</w:t>
       </w:r>
     </w:p>
     <w:p>
@@ -462,6 +550,7 @@
       </w:r>
     </w:p>
     <w:p/>
+    <w:p/>
     <w:p>
       <w:pPr>
         <w:rPr>
@@ -569,6 +658,22 @@
           <w:sz w:val="24"/>
           <w:szCs w:val="24"/>
         </w:rPr>
+        <w:t xml:space="preserve">, </w:t>
+      </w:r>
+      <w:proofErr w:type="spellStart"/>
+      <w:r>
+        <w:rPr>
+          <w:sz w:val="24"/>
+          <w:szCs w:val="24"/>
+        </w:rPr>
+        <w:t>thymeleaf</w:t>
+      </w:r>
+      <w:proofErr w:type="spellEnd"/>
+      <w:r>
+        <w:rPr>
+          <w:sz w:val="24"/>
+          <w:szCs w:val="24"/>
+        </w:rPr>
         <w:t xml:space="preserve"> </w:t>
       </w:r>
       <w:r>
@@ -624,6 +729,7 @@
           <w:szCs w:val="28"/>
           <w:u w:val="single"/>
         </w:rPr>
+        <w:lastRenderedPageBreak/>
         <w:t>Front-end</w:t>
       </w:r>
     </w:p>
@@ -756,8 +862,6 @@
         </w:rPr>
         <w:t>es  films seront rentrés manuellement dans la base : titre du film</w:t>
       </w:r>
-      <w:bookmarkStart w:id="0" w:name="_GoBack"/>
-      <w:bookmarkEnd w:id="0"/>
     </w:p>
     <w:p>
       <w:pPr>

</xml_diff>